<commit_message>
update weekly meeting log
</commit_message>
<xml_diff>
--- a/Documents/Weekly-Meeting-Logs.docx
+++ b/Documents/Weekly-Meeting-Logs.docx
@@ -115,7 +115,7 @@
           <w:r>
             <w:fldChar w:fldCharType="separate"/>
           </w:r>
-          <w:hyperlink w:anchor="_Toc402732636" w:history="1">
+          <w:hyperlink w:anchor="_Toc403245784" w:history="1">
             <w:r>
               <w:rPr>
                 <w:rStyle w:val="a5"/>
@@ -144,7 +144,7 @@
                 <w:noProof/>
                 <w:webHidden/>
               </w:rPr>
-              <w:instrText xml:space="preserve"> PAGEREF _Toc402732636 \h </w:instrText>
+              <w:instrText xml:space="preserve"> PAGEREF _Toc403245784 \h </w:instrText>
             </w:r>
             <w:r>
               <w:rPr>
@@ -185,7 +185,7 @@
               <w:noProof/>
             </w:rPr>
           </w:pPr>
-          <w:hyperlink w:anchor="_Toc402732637" w:history="1">
+          <w:hyperlink w:anchor="_Toc403245785" w:history="1">
             <w:r>
               <w:rPr>
                 <w:rStyle w:val="a5"/>
@@ -214,7 +214,7 @@
                 <w:noProof/>
                 <w:webHidden/>
               </w:rPr>
-              <w:instrText xml:space="preserve"> PAGEREF _Toc402732637 \h </w:instrText>
+              <w:instrText xml:space="preserve"> PAGEREF _Toc403245785 \h </w:instrText>
             </w:r>
             <w:r>
               <w:rPr>
@@ -255,7 +255,7 @@
               <w:noProof/>
             </w:rPr>
           </w:pPr>
-          <w:hyperlink w:anchor="_Toc402732638" w:history="1">
+          <w:hyperlink w:anchor="_Toc403245786" w:history="1">
             <w:r>
               <w:rPr>
                 <w:rStyle w:val="a5"/>
@@ -284,7 +284,7 @@
                 <w:noProof/>
                 <w:webHidden/>
               </w:rPr>
-              <w:instrText xml:space="preserve"> PAGEREF _Toc402732638 \h </w:instrText>
+              <w:instrText xml:space="preserve"> PAGEREF _Toc403245786 \h </w:instrText>
             </w:r>
             <w:r>
               <w:rPr>
@@ -316,6 +316,76 @@
           </w:hyperlink>
         </w:p>
         <w:p>
+          <w:pPr>
+            <w:pStyle w:val="10"/>
+            <w:tabs>
+              <w:tab w:val="right" w:leader="dot" w:pos="8296"/>
+            </w:tabs>
+            <w:rPr>
+              <w:noProof/>
+            </w:rPr>
+          </w:pPr>
+          <w:hyperlink w:anchor="_Toc403245787" w:history="1">
+            <w:r>
+              <w:rPr>
+                <w:rStyle w:val="a5"/>
+                <w:rFonts w:ascii="Times New Roman" w:eastAsiaTheme="majorEastAsia" w:hAnsi="Times New Roman" w:cs="Times New Roman"/>
+                <w:noProof/>
+                <w:kern w:val="0"/>
+              </w:rPr>
+              <w:t>2014-11-02</w:t>
+            </w:r>
+            <w:r>
+              <w:rPr>
+                <w:noProof/>
+                <w:webHidden/>
+              </w:rPr>
+              <w:tab/>
+            </w:r>
+            <w:r>
+              <w:rPr>
+                <w:noProof/>
+                <w:webHidden/>
+              </w:rPr>
+              <w:fldChar w:fldCharType="begin"/>
+            </w:r>
+            <w:r>
+              <w:rPr>
+                <w:noProof/>
+                <w:webHidden/>
+              </w:rPr>
+              <w:instrText xml:space="preserve"> PAGEREF _Toc403245787 \h </w:instrText>
+            </w:r>
+            <w:r>
+              <w:rPr>
+                <w:noProof/>
+                <w:webHidden/>
+              </w:rPr>
+            </w:r>
+            <w:r>
+              <w:rPr>
+                <w:noProof/>
+                <w:webHidden/>
+              </w:rPr>
+              <w:fldChar w:fldCharType="separate"/>
+            </w:r>
+            <w:r>
+              <w:rPr>
+                <w:noProof/>
+                <w:webHidden/>
+              </w:rPr>
+              <w:t>5</w:t>
+            </w:r>
+            <w:r>
+              <w:rPr>
+                <w:noProof/>
+                <w:webHidden/>
+              </w:rPr>
+              <w:fldChar w:fldCharType="end"/>
+            </w:r>
+          </w:hyperlink>
+        </w:p>
+        <w:p>
           <w:r>
             <w:rPr>
               <w:b/>
@@ -392,7 +462,7 @@
           <w:szCs w:val="36"/>
         </w:rPr>
       </w:pPr>
-      <w:bookmarkStart w:id="0" w:name="_Toc402732636"/>
+      <w:bookmarkStart w:id="0" w:name="_Toc403245784"/>
       <w:r>
         <w:rPr>
           <w:rFonts w:ascii="Times New Roman" w:eastAsiaTheme="majorEastAsia" w:hAnsi="Times New Roman" w:cs="Times New Roman"/>
@@ -2217,7 +2287,7 @@
           <w:szCs w:val="36"/>
         </w:rPr>
       </w:pPr>
-      <w:bookmarkStart w:id="1" w:name="_Toc402732637"/>
+      <w:bookmarkStart w:id="1" w:name="_Toc403245785"/>
       <w:r>
         <w:rPr>
           <w:rFonts w:ascii="Times New Roman" w:eastAsiaTheme="majorEastAsia" w:hAnsi="Times New Roman" w:cs="Times New Roman"/>
@@ -3352,7 +3422,7 @@
           <w:szCs w:val="36"/>
         </w:rPr>
       </w:pPr>
-      <w:bookmarkStart w:id="2" w:name="_Toc402732638"/>
+      <w:bookmarkStart w:id="2" w:name="_Toc403245786"/>
       <w:r>
         <w:rPr>
           <w:rFonts w:ascii="Times New Roman" w:eastAsiaTheme="majorEastAsia" w:hAnsi="Times New Roman" w:cs="Times New Roman"/>
@@ -4541,6 +4611,7 @@
           <w:szCs w:val="36"/>
         </w:rPr>
       </w:pPr>
+      <w:bookmarkStart w:id="3" w:name="_Toc403245787"/>
       <w:r>
         <w:rPr>
           <w:rFonts w:ascii="Times New Roman" w:eastAsiaTheme="majorEastAsia" w:hAnsi="Times New Roman" w:cs="Times New Roman"/>
@@ -4561,6 +4632,7 @@
         </w:rPr>
         <w:t>-02</w:t>
       </w:r>
+      <w:bookmarkEnd w:id="3"/>
     </w:p>
     <w:p>
       <w:pPr>
@@ -4884,7 +4956,7 @@
         <w:ind w:firstLineChars="0"/>
         <w:jc w:val="left"/>
         <w:rPr>
-          <w:rFonts w:asciiTheme="minorEastAsia" w:hAnsiTheme="minorEastAsia" w:cs="Times New Roman" w:hint="eastAsia"/>
+          <w:rFonts w:asciiTheme="minorEastAsia" w:hAnsiTheme="minorEastAsia" w:cs="Times New Roman"/>
         </w:rPr>
       </w:pPr>
       <w:r>
@@ -5328,15 +5400,7 @@
         <w:rPr>
           <w:rFonts w:asciiTheme="minorEastAsia" w:hAnsiTheme="minorEastAsia" w:cs="Times New Roman" w:hint="eastAsia"/>
         </w:rPr>
-        <w:t>，以及查询</w:t>
-      </w:r>
-      <w:bookmarkStart w:id="3" w:name="_GoBack"/>
-      <w:bookmarkEnd w:id="3"/>
-      <w:r>
-        <w:rPr>
-          <w:rFonts w:asciiTheme="minorEastAsia" w:hAnsiTheme="minorEastAsia" w:cs="Times New Roman" w:hint="eastAsia"/>
-        </w:rPr>
-        <w:t>结果的显示等</w:t>
+        <w:t>，以及查询结果的显示等</w:t>
       </w:r>
     </w:p>
     <w:p>
@@ -5690,6 +5754,1037 @@
         <w:jc w:val="left"/>
         <w:rPr>
           <w:rFonts w:asciiTheme="minorEastAsia" w:hAnsiTheme="minorEastAsia" w:cs="Times New Roman"/>
+        </w:rPr>
+      </w:pPr>
+    </w:p>
+    <w:p>
+      <w:pPr>
+        <w:jc w:val="left"/>
+        <w:rPr>
+          <w:rFonts w:asciiTheme="minorEastAsia" w:hAnsiTheme="minorEastAsia" w:cs="Times New Roman"/>
+        </w:rPr>
+      </w:pPr>
+    </w:p>
+    <w:p>
+      <w:pPr>
+        <w:pStyle w:val="1"/>
+        <w:rPr>
+          <w:rFonts w:ascii="Times New Roman" w:eastAsiaTheme="majorEastAsia" w:hAnsi="Times New Roman" w:cs="Times New Roman"/>
+          <w:color w:val="0070C0"/>
+          <w:kern w:val="0"/>
+          <w:sz w:val="36"/>
+          <w:szCs w:val="36"/>
+        </w:rPr>
+      </w:pPr>
+      <w:r>
+        <w:rPr>
+          <w:rFonts w:ascii="Times New Roman" w:eastAsiaTheme="majorEastAsia" w:hAnsi="Times New Roman" w:cs="Times New Roman"/>
+          <w:color w:val="0070C0"/>
+          <w:kern w:val="0"/>
+          <w:sz w:val="36"/>
+          <w:szCs w:val="36"/>
+        </w:rPr>
+        <w:t>2014-11</w:t>
+      </w:r>
+      <w:r>
+        <w:rPr>
+          <w:rFonts w:ascii="Times New Roman" w:eastAsiaTheme="majorEastAsia" w:hAnsi="Times New Roman" w:cs="Times New Roman"/>
+          <w:color w:val="0070C0"/>
+          <w:kern w:val="0"/>
+          <w:sz w:val="36"/>
+          <w:szCs w:val="36"/>
+        </w:rPr>
+        <w:t>-08</w:t>
+      </w:r>
+    </w:p>
+    <w:p>
+      <w:pPr>
+        <w:jc w:val="left"/>
+        <w:rPr>
+          <w:rFonts w:asciiTheme="minorEastAsia" w:hAnsiTheme="minorEastAsia" w:cs="Times New Roman"/>
+          <w:color w:val="0070C0"/>
+          <w:sz w:val="28"/>
+        </w:rPr>
+      </w:pPr>
+      <w:r>
+        <w:rPr>
+          <w:rFonts w:asciiTheme="minorEastAsia" w:hAnsiTheme="minorEastAsia" w:cs="Times New Roman" w:hint="eastAsia"/>
+          <w:color w:val="0070C0"/>
+          <w:sz w:val="28"/>
+        </w:rPr>
+        <w:t>项目进展情况</w:t>
+      </w:r>
+    </w:p>
+    <w:p>
+      <w:pPr>
+        <w:pStyle w:val="a4"/>
+        <w:numPr>
+          <w:ilvl w:val="0"/>
+          <w:numId w:val="1"/>
+        </w:numPr>
+        <w:ind w:firstLineChars="0"/>
+        <w:jc w:val="left"/>
+        <w:rPr>
+          <w:rFonts w:asciiTheme="minorEastAsia" w:hAnsiTheme="minorEastAsia" w:cs="Times New Roman"/>
+        </w:rPr>
+      </w:pPr>
+      <w:r>
+        <w:rPr>
+          <w:rFonts w:asciiTheme="minorEastAsia" w:hAnsiTheme="minorEastAsia" w:cs="Times New Roman" w:hint="eastAsia"/>
+        </w:rPr>
+        <w:t>卡飞：</w:t>
+      </w:r>
+      <w:r>
+        <w:rPr>
+          <w:rFonts w:asciiTheme="minorEastAsia" w:hAnsiTheme="minorEastAsia" w:cs="Times New Roman" w:hint="eastAsia"/>
+        </w:rPr>
+        <w:t>解决了上次的问题，正在规范代码</w:t>
+      </w:r>
+    </w:p>
+    <w:p>
+      <w:pPr>
+        <w:pStyle w:val="a4"/>
+        <w:numPr>
+          <w:ilvl w:val="1"/>
+          <w:numId w:val="1"/>
+        </w:numPr>
+        <w:ind w:firstLineChars="0"/>
+        <w:jc w:val="left"/>
+        <w:rPr>
+          <w:rFonts w:asciiTheme="minorEastAsia" w:hAnsiTheme="minorEastAsia" w:cs="Times New Roman"/>
+        </w:rPr>
+      </w:pPr>
+      <w:r>
+        <w:rPr>
+          <w:rFonts w:asciiTheme="minorEastAsia" w:hAnsiTheme="minorEastAsia" w:cs="Times New Roman"/>
+        </w:rPr>
+        <w:t>遇到的问题</w:t>
+      </w:r>
+      <w:r>
+        <w:rPr>
+          <w:rFonts w:asciiTheme="minorEastAsia" w:hAnsiTheme="minorEastAsia" w:cs="Times New Roman" w:hint="eastAsia"/>
+        </w:rPr>
+        <w:t>：</w:t>
+      </w:r>
+    </w:p>
+    <w:p>
+      <w:pPr>
+        <w:pStyle w:val="a4"/>
+        <w:numPr>
+          <w:ilvl w:val="2"/>
+          <w:numId w:val="1"/>
+        </w:numPr>
+        <w:ind w:firstLineChars="0"/>
+        <w:jc w:val="left"/>
+        <w:rPr>
+          <w:rFonts w:asciiTheme="minorEastAsia" w:hAnsiTheme="minorEastAsia" w:cs="Times New Roman"/>
+        </w:rPr>
+      </w:pPr>
+      <w:r>
+        <w:rPr>
+          <w:rFonts w:asciiTheme="minorEastAsia" w:hAnsiTheme="minorEastAsia" w:cs="Times New Roman"/>
+        </w:rPr>
+        <w:t>命名以及路径参数设置不规范</w:t>
+      </w:r>
+    </w:p>
+    <w:p>
+      <w:pPr>
+        <w:pStyle w:val="a4"/>
+        <w:numPr>
+          <w:ilvl w:val="1"/>
+          <w:numId w:val="1"/>
+        </w:numPr>
+        <w:ind w:firstLineChars="0"/>
+        <w:jc w:val="left"/>
+        <w:rPr>
+          <w:rFonts w:asciiTheme="minorEastAsia" w:hAnsiTheme="minorEastAsia" w:cs="Times New Roman"/>
+        </w:rPr>
+      </w:pPr>
+      <w:r>
+        <w:rPr>
+          <w:rFonts w:asciiTheme="minorEastAsia" w:hAnsiTheme="minorEastAsia" w:cs="Times New Roman"/>
+        </w:rPr>
+        <w:t>下一步工作</w:t>
+      </w:r>
+      <w:r>
+        <w:rPr>
+          <w:rFonts w:asciiTheme="minorEastAsia" w:hAnsiTheme="minorEastAsia" w:cs="Times New Roman" w:hint="eastAsia"/>
+        </w:rPr>
+        <w:t>：</w:t>
+      </w:r>
+    </w:p>
+    <w:p>
+      <w:pPr>
+        <w:pStyle w:val="a4"/>
+        <w:numPr>
+          <w:ilvl w:val="2"/>
+          <w:numId w:val="1"/>
+        </w:numPr>
+        <w:ind w:firstLineChars="0"/>
+        <w:jc w:val="left"/>
+        <w:rPr>
+          <w:rFonts w:asciiTheme="minorEastAsia" w:hAnsiTheme="minorEastAsia" w:cs="Times New Roman"/>
+        </w:rPr>
+      </w:pPr>
+      <w:r>
+        <w:rPr>
+          <w:rFonts w:asciiTheme="minorEastAsia" w:hAnsiTheme="minorEastAsia" w:cs="Times New Roman"/>
+        </w:rPr>
+        <w:t>在保存网页之前过滤掉script等</w:t>
+      </w:r>
+      <w:r>
+        <w:rPr>
+          <w:rFonts w:asciiTheme="minorEastAsia" w:hAnsiTheme="minorEastAsia" w:cs="Times New Roman"/>
+        </w:rPr>
+        <w:t>噪声</w:t>
+      </w:r>
+    </w:p>
+    <w:p>
+      <w:pPr>
+        <w:pStyle w:val="a4"/>
+        <w:numPr>
+          <w:ilvl w:val="3"/>
+          <w:numId w:val="1"/>
+        </w:numPr>
+        <w:ind w:firstLineChars="0"/>
+        <w:jc w:val="left"/>
+        <w:rPr>
+          <w:rFonts w:asciiTheme="minorEastAsia" w:hAnsiTheme="minorEastAsia" w:cs="Times New Roman"/>
+        </w:rPr>
+      </w:pPr>
+      <w:r>
+        <w:rPr>
+          <w:rFonts w:asciiTheme="minorEastAsia" w:hAnsiTheme="minorEastAsia" w:cs="Times New Roman"/>
+        </w:rPr>
+        <w:t>利用</w:t>
+      </w:r>
+      <w:proofErr w:type="spellStart"/>
+      <w:r>
+        <w:rPr>
+          <w:rFonts w:asciiTheme="minorEastAsia" w:hAnsiTheme="minorEastAsia" w:cs="Times New Roman"/>
+        </w:rPr>
+        <w:t>HtmlParse</w:t>
+      </w:r>
+      <w:r>
+        <w:rPr>
+          <w:rFonts w:asciiTheme="minorEastAsia" w:hAnsiTheme="minorEastAsia" w:cs="Times New Roman"/>
+        </w:rPr>
+        <w:t>r</w:t>
+      </w:r>
+      <w:r>
+        <w:rPr>
+          <w:rFonts w:asciiTheme="minorEastAsia" w:hAnsiTheme="minorEastAsia" w:cs="Times New Roman"/>
+        </w:rPr>
+        <w:t>.deleNoise</w:t>
+      </w:r>
+      <w:proofErr w:type="spellEnd"/>
+      <w:r>
+        <w:rPr>
+          <w:rFonts w:asciiTheme="minorEastAsia" w:hAnsiTheme="minorEastAsia" w:cs="Times New Roman"/>
+        </w:rPr>
+        <w:t>(string)</w:t>
+      </w:r>
+      <w:r>
+        <w:rPr>
+          <w:rFonts w:asciiTheme="minorEastAsia" w:hAnsiTheme="minorEastAsia" w:cs="Times New Roman"/>
+        </w:rPr>
+        <w:t>，不一定符合快照要求</w:t>
+      </w:r>
+      <w:r>
+        <w:rPr>
+          <w:rFonts w:asciiTheme="minorEastAsia" w:hAnsiTheme="minorEastAsia" w:cs="Times New Roman" w:hint="eastAsia"/>
+        </w:rPr>
+        <w:t>，需要验证</w:t>
+      </w:r>
+    </w:p>
+    <w:p>
+      <w:pPr>
+        <w:pStyle w:val="a4"/>
+        <w:numPr>
+          <w:ilvl w:val="2"/>
+          <w:numId w:val="1"/>
+        </w:numPr>
+        <w:ind w:firstLineChars="0"/>
+        <w:jc w:val="left"/>
+        <w:rPr>
+          <w:rFonts w:asciiTheme="minorEastAsia" w:hAnsiTheme="minorEastAsia" w:cs="Times New Roman"/>
+        </w:rPr>
+      </w:pPr>
+      <w:r>
+        <w:rPr>
+          <w:rFonts w:asciiTheme="minorEastAsia" w:hAnsiTheme="minorEastAsia" w:cs="Times New Roman"/>
+        </w:rPr>
+        <w:t>规范类</w:t>
+      </w:r>
+      <w:r>
+        <w:rPr>
+          <w:rFonts w:asciiTheme="minorEastAsia" w:hAnsiTheme="minorEastAsia" w:cs="Times New Roman" w:hint="eastAsia"/>
+        </w:rPr>
+        <w:t>、</w:t>
+      </w:r>
+      <w:r>
+        <w:rPr>
+          <w:rFonts w:asciiTheme="minorEastAsia" w:hAnsiTheme="minorEastAsia" w:cs="Times New Roman"/>
+        </w:rPr>
+        <w:t>方法以及变量的命名</w:t>
+      </w:r>
+      <w:r>
+        <w:rPr>
+          <w:rFonts w:asciiTheme="minorEastAsia" w:hAnsiTheme="minorEastAsia" w:cs="Times New Roman" w:hint="eastAsia"/>
+        </w:rPr>
+        <w:t>，</w:t>
+      </w:r>
+      <w:r>
+        <w:rPr>
+          <w:rFonts w:asciiTheme="minorEastAsia" w:hAnsiTheme="minorEastAsia" w:cs="Times New Roman"/>
+        </w:rPr>
+        <w:t>利用properties设置路径</w:t>
+      </w:r>
+    </w:p>
+    <w:p>
+      <w:pPr>
+        <w:pStyle w:val="a4"/>
+        <w:numPr>
+          <w:ilvl w:val="2"/>
+          <w:numId w:val="1"/>
+        </w:numPr>
+        <w:ind w:firstLineChars="0"/>
+        <w:jc w:val="left"/>
+        <w:rPr>
+          <w:rFonts w:asciiTheme="minorEastAsia" w:hAnsiTheme="minorEastAsia" w:cs="Times New Roman"/>
+        </w:rPr>
+      </w:pPr>
+      <w:r>
+        <w:rPr>
+          <w:rFonts w:asciiTheme="minorEastAsia" w:hAnsiTheme="minorEastAsia" w:cs="Times New Roman"/>
+        </w:rPr>
+        <w:t>编写字符串匹配函数</w:t>
+      </w:r>
+      <w:r>
+        <w:rPr>
+          <w:rFonts w:asciiTheme="minorEastAsia" w:hAnsiTheme="minorEastAsia" w:cs="Times New Roman" w:hint="eastAsia"/>
+        </w:rPr>
+        <w:t>。</w:t>
+      </w:r>
+      <w:proofErr w:type="spellStart"/>
+      <w:r>
+        <w:rPr>
+          <w:rFonts w:asciiTheme="minorEastAsia" w:hAnsiTheme="minorEastAsia" w:cs="Times New Roman"/>
+        </w:rPr>
+        <w:t>Eg</w:t>
+      </w:r>
+      <w:proofErr w:type="spellEnd"/>
+      <w:r>
+        <w:rPr>
+          <w:rFonts w:asciiTheme="minorEastAsia" w:hAnsiTheme="minorEastAsia" w:cs="Times New Roman"/>
+        </w:rPr>
+        <w:t>.</w:t>
+      </w:r>
+    </w:p>
+    <w:p>
+      <w:pPr>
+        <w:pStyle w:val="a4"/>
+        <w:numPr>
+          <w:ilvl w:val="3"/>
+          <w:numId w:val="1"/>
+        </w:numPr>
+        <w:ind w:firstLineChars="0"/>
+        <w:jc w:val="left"/>
+        <w:rPr>
+          <w:rFonts w:asciiTheme="minorEastAsia" w:hAnsiTheme="minorEastAsia" w:cs="Times New Roman"/>
+        </w:rPr>
+      </w:pPr>
+      <w:r>
+        <w:rPr>
+          <w:rFonts w:asciiTheme="minorEastAsia" w:hAnsiTheme="minorEastAsia" w:cs="Times New Roman"/>
+        </w:rPr>
+        <w:t>输入</w:t>
+      </w:r>
+      <w:r>
+        <w:rPr>
+          <w:rFonts w:asciiTheme="minorEastAsia" w:hAnsiTheme="minorEastAsia" w:cs="Times New Roman" w:hint="eastAsia"/>
+        </w:rPr>
+        <w:t>：</w:t>
+      </w:r>
+    </w:p>
+    <w:p>
+      <w:pPr>
+        <w:pStyle w:val="a4"/>
+        <w:numPr>
+          <w:ilvl w:val="4"/>
+          <w:numId w:val="1"/>
+        </w:numPr>
+        <w:ind w:firstLineChars="0"/>
+        <w:jc w:val="left"/>
+        <w:rPr>
+          <w:rFonts w:asciiTheme="minorEastAsia" w:hAnsiTheme="minorEastAsia" w:cs="Times New Roman"/>
+        </w:rPr>
+      </w:pPr>
+      <w:r>
+        <w:rPr>
+          <w:rFonts w:asciiTheme="minorEastAsia" w:hAnsiTheme="minorEastAsia" w:cs="Times New Roman" w:hint="eastAsia"/>
+        </w:rPr>
+        <w:t>L</w:t>
+      </w:r>
+      <w:r>
+        <w:rPr>
+          <w:rFonts w:asciiTheme="minorEastAsia" w:hAnsiTheme="minorEastAsia" w:cs="Times New Roman"/>
+        </w:rPr>
+        <w:t>ist&lt;String&gt;</w:t>
+      </w:r>
+      <w:r>
+        <w:rPr>
+          <w:rFonts w:asciiTheme="minorEastAsia" w:hAnsiTheme="minorEastAsia" w:cs="Times New Roman"/>
+        </w:rPr>
+        <w:t xml:space="preserve"> query</w:t>
+      </w:r>
+      <w:r>
+        <w:rPr>
+          <w:rFonts w:asciiTheme="minorEastAsia" w:hAnsiTheme="minorEastAsia" w:cs="Times New Roman"/>
+        </w:rPr>
+        <w:t>={“姚明”</w:t>
+      </w:r>
+      <w:r>
+        <w:rPr>
+          <w:rFonts w:asciiTheme="minorEastAsia" w:hAnsiTheme="minorEastAsia" w:cs="Times New Roman" w:hint="eastAsia"/>
+        </w:rPr>
+        <w:t>,</w:t>
+      </w:r>
+      <w:r>
+        <w:rPr>
+          <w:rFonts w:asciiTheme="minorEastAsia" w:hAnsiTheme="minorEastAsia" w:cs="Times New Roman"/>
+        </w:rPr>
+        <w:t>“</w:t>
+      </w:r>
+      <w:r>
+        <w:rPr>
+          <w:rFonts w:asciiTheme="minorEastAsia" w:hAnsiTheme="minorEastAsia" w:cs="Times New Roman"/>
+        </w:rPr>
+        <w:t>女儿”}</w:t>
+      </w:r>
+      <w:r>
+        <w:rPr>
+          <w:rFonts w:asciiTheme="minorEastAsia" w:hAnsiTheme="minorEastAsia" w:cs="Times New Roman"/>
+        </w:rPr>
+        <w:t xml:space="preserve">; </w:t>
+      </w:r>
+      <w:r>
+        <w:rPr>
+          <w:rFonts w:asciiTheme="minorEastAsia" w:hAnsiTheme="minorEastAsia" w:cs="Times New Roman"/>
+        </w:rPr>
+        <w:t>String description</w:t>
+      </w:r>
+    </w:p>
+    <w:p>
+      <w:pPr>
+        <w:pStyle w:val="a4"/>
+        <w:numPr>
+          <w:ilvl w:val="3"/>
+          <w:numId w:val="1"/>
+        </w:numPr>
+        <w:ind w:firstLineChars="0"/>
+        <w:jc w:val="left"/>
+        <w:rPr>
+          <w:rFonts w:asciiTheme="minorEastAsia" w:hAnsiTheme="minorEastAsia" w:cs="Times New Roman"/>
+        </w:rPr>
+      </w:pPr>
+      <w:r>
+        <w:rPr>
+          <w:rFonts w:asciiTheme="minorEastAsia" w:hAnsiTheme="minorEastAsia" w:cs="Times New Roman" w:hint="eastAsia"/>
+        </w:rPr>
+        <w:t>输出：“姚明</w:t>
+      </w:r>
+      <w:r>
+        <w:rPr>
+          <w:rFonts w:asciiTheme="minorEastAsia" w:hAnsiTheme="minorEastAsia" w:cs="Times New Roman"/>
+        </w:rPr>
+        <w:t>”在</w:t>
+      </w:r>
+      <w:r>
+        <w:rPr>
+          <w:rFonts w:asciiTheme="minorEastAsia" w:hAnsiTheme="minorEastAsia" w:cs="Times New Roman" w:hint="eastAsia"/>
+        </w:rPr>
+        <w:t>description中所有出现的位置；</w:t>
+      </w:r>
+      <w:r>
+        <w:rPr>
+          <w:rFonts w:asciiTheme="minorEastAsia" w:hAnsiTheme="minorEastAsia" w:cs="Times New Roman" w:hint="eastAsia"/>
+        </w:rPr>
+        <w:t>“</w:t>
+      </w:r>
+      <w:r>
+        <w:rPr>
+          <w:rFonts w:asciiTheme="minorEastAsia" w:hAnsiTheme="minorEastAsia" w:cs="Times New Roman" w:hint="eastAsia"/>
+        </w:rPr>
+        <w:t>女儿</w:t>
+      </w:r>
+      <w:r>
+        <w:rPr>
+          <w:rFonts w:asciiTheme="minorEastAsia" w:hAnsiTheme="minorEastAsia" w:cs="Times New Roman"/>
+        </w:rPr>
+        <w:t>”在</w:t>
+      </w:r>
+      <w:r>
+        <w:rPr>
+          <w:rFonts w:asciiTheme="minorEastAsia" w:hAnsiTheme="minorEastAsia" w:cs="Times New Roman" w:hint="eastAsia"/>
+        </w:rPr>
+        <w:t>description中所有出现的位置</w:t>
+      </w:r>
+    </w:p>
+    <w:p>
+      <w:pPr>
+        <w:pStyle w:val="a4"/>
+        <w:numPr>
+          <w:ilvl w:val="0"/>
+          <w:numId w:val="1"/>
+        </w:numPr>
+        <w:ind w:firstLineChars="0"/>
+        <w:jc w:val="left"/>
+        <w:rPr>
+          <w:rFonts w:asciiTheme="minorEastAsia" w:hAnsiTheme="minorEastAsia" w:cs="Times New Roman"/>
+        </w:rPr>
+      </w:pPr>
+      <w:r>
+        <w:rPr>
+          <w:rFonts w:asciiTheme="minorEastAsia" w:hAnsiTheme="minorEastAsia" w:cs="Times New Roman" w:hint="eastAsia"/>
+        </w:rPr>
+        <w:t>新</w:t>
+      </w:r>
+      <w:proofErr w:type="gramStart"/>
+      <w:r>
+        <w:rPr>
+          <w:rFonts w:asciiTheme="minorEastAsia" w:hAnsiTheme="minorEastAsia" w:cs="Times New Roman" w:hint="eastAsia"/>
+        </w:rPr>
+        <w:t>荃</w:t>
+      </w:r>
+      <w:proofErr w:type="gramEnd"/>
+      <w:r>
+        <w:rPr>
+          <w:rFonts w:asciiTheme="minorEastAsia" w:hAnsiTheme="minorEastAsia" w:cs="Times New Roman" w:hint="eastAsia"/>
+        </w:rPr>
+        <w:t>：</w:t>
+      </w:r>
+      <w:r>
+        <w:rPr>
+          <w:rFonts w:asciiTheme="minorEastAsia" w:hAnsiTheme="minorEastAsia" w:cs="Times New Roman" w:hint="eastAsia"/>
+        </w:rPr>
+        <w:t>基本实现query的整体流程</w:t>
+      </w:r>
+    </w:p>
+    <w:p>
+      <w:pPr>
+        <w:pStyle w:val="a4"/>
+        <w:numPr>
+          <w:ilvl w:val="1"/>
+          <w:numId w:val="1"/>
+        </w:numPr>
+        <w:ind w:firstLineChars="0"/>
+        <w:jc w:val="left"/>
+        <w:rPr>
+          <w:rFonts w:asciiTheme="minorEastAsia" w:hAnsiTheme="minorEastAsia" w:cs="Times New Roman"/>
+        </w:rPr>
+      </w:pPr>
+      <w:r>
+        <w:rPr>
+          <w:rFonts w:asciiTheme="minorEastAsia" w:hAnsiTheme="minorEastAsia" w:cs="Times New Roman"/>
+        </w:rPr>
+        <w:t>遇到的问题</w:t>
+      </w:r>
+      <w:r>
+        <w:rPr>
+          <w:rFonts w:asciiTheme="minorEastAsia" w:hAnsiTheme="minorEastAsia" w:cs="Times New Roman" w:hint="eastAsia"/>
+        </w:rPr>
+        <w:t>：</w:t>
+      </w:r>
+    </w:p>
+    <w:p>
+      <w:pPr>
+        <w:pStyle w:val="a4"/>
+        <w:numPr>
+          <w:ilvl w:val="2"/>
+          <w:numId w:val="1"/>
+        </w:numPr>
+        <w:ind w:firstLineChars="0"/>
+        <w:jc w:val="left"/>
+        <w:rPr>
+          <w:rFonts w:asciiTheme="minorEastAsia" w:hAnsiTheme="minorEastAsia" w:cs="Times New Roman"/>
+        </w:rPr>
+      </w:pPr>
+      <w:r>
+        <w:rPr>
+          <w:rFonts w:asciiTheme="minorEastAsia" w:hAnsiTheme="minorEastAsia" w:cs="Times New Roman"/>
+        </w:rPr>
+        <w:t>Merge算法未实现</w:t>
+      </w:r>
+    </w:p>
+    <w:p>
+      <w:pPr>
+        <w:pStyle w:val="a4"/>
+        <w:numPr>
+          <w:ilvl w:val="1"/>
+          <w:numId w:val="1"/>
+        </w:numPr>
+        <w:ind w:firstLineChars="0"/>
+        <w:jc w:val="left"/>
+        <w:rPr>
+          <w:rFonts w:asciiTheme="minorEastAsia" w:hAnsiTheme="minorEastAsia" w:cs="Times New Roman"/>
+        </w:rPr>
+      </w:pPr>
+      <w:r>
+        <w:rPr>
+          <w:rFonts w:asciiTheme="minorEastAsia" w:hAnsiTheme="minorEastAsia" w:cs="Times New Roman" w:hint="eastAsia"/>
+        </w:rPr>
+        <w:lastRenderedPageBreak/>
+        <w:t>下一步工作</w:t>
+      </w:r>
+    </w:p>
+    <w:p>
+      <w:pPr>
+        <w:pStyle w:val="a4"/>
+        <w:numPr>
+          <w:ilvl w:val="2"/>
+          <w:numId w:val="1"/>
+        </w:numPr>
+        <w:ind w:firstLineChars="0"/>
+        <w:jc w:val="left"/>
+        <w:rPr>
+          <w:rFonts w:asciiTheme="minorEastAsia" w:hAnsiTheme="minorEastAsia" w:cs="Times New Roman"/>
+        </w:rPr>
+      </w:pPr>
+      <w:r>
+        <w:rPr>
+          <w:rFonts w:asciiTheme="minorEastAsia" w:hAnsiTheme="minorEastAsia" w:cs="Times New Roman"/>
+        </w:rPr>
+        <w:t>实现</w:t>
+      </w:r>
+      <w:r>
+        <w:rPr>
+          <w:rFonts w:asciiTheme="minorEastAsia" w:hAnsiTheme="minorEastAsia" w:cs="Times New Roman" w:hint="eastAsia"/>
+        </w:rPr>
+        <w:t>mer</w:t>
+      </w:r>
+      <w:r>
+        <w:rPr>
+          <w:rFonts w:asciiTheme="minorEastAsia" w:hAnsiTheme="minorEastAsia" w:cs="Times New Roman"/>
+        </w:rPr>
+        <w:t>ge算法</w:t>
+      </w:r>
+      <w:r>
+        <w:rPr>
+          <w:rFonts w:asciiTheme="minorEastAsia" w:hAnsiTheme="minorEastAsia" w:cs="Times New Roman" w:hint="eastAsia"/>
+        </w:rPr>
+        <w:t>，</w:t>
+      </w:r>
+      <w:r>
+        <w:rPr>
+          <w:rFonts w:asciiTheme="minorEastAsia" w:hAnsiTheme="minorEastAsia" w:cs="Times New Roman"/>
+        </w:rPr>
+        <w:t>query流程基本走通</w:t>
+      </w:r>
+    </w:p>
+    <w:p>
+      <w:pPr>
+        <w:pStyle w:val="a4"/>
+        <w:numPr>
+          <w:ilvl w:val="2"/>
+          <w:numId w:val="1"/>
+        </w:numPr>
+        <w:ind w:firstLineChars="0"/>
+        <w:jc w:val="left"/>
+        <w:rPr>
+          <w:rFonts w:asciiTheme="minorEastAsia" w:hAnsiTheme="minorEastAsia" w:cs="Times New Roman"/>
+        </w:rPr>
+      </w:pPr>
+      <w:r>
+        <w:rPr>
+          <w:rFonts w:asciiTheme="minorEastAsia" w:hAnsiTheme="minorEastAsia" w:cs="Times New Roman"/>
+        </w:rPr>
+        <w:t>考虑基于</w:t>
+      </w:r>
+      <w:r>
+        <w:rPr>
+          <w:rFonts w:asciiTheme="minorEastAsia" w:hAnsiTheme="minorEastAsia" w:cs="Times New Roman" w:hint="eastAsia"/>
+        </w:rPr>
+        <w:t>“</w:t>
+      </w:r>
+      <w:r>
+        <w:rPr>
+          <w:rFonts w:asciiTheme="minorEastAsia" w:hAnsiTheme="minorEastAsia" w:cs="Times New Roman"/>
+        </w:rPr>
+        <w:t>标题</w:t>
+      </w:r>
+      <w:r>
+        <w:rPr>
+          <w:rFonts w:asciiTheme="minorEastAsia" w:hAnsiTheme="minorEastAsia" w:cs="Times New Roman" w:hint="eastAsia"/>
+        </w:rPr>
+        <w:t>/描述”构建一级索引，以及</w:t>
+      </w:r>
+      <w:proofErr w:type="spellStart"/>
+      <w:r>
+        <w:rPr>
+          <w:rFonts w:asciiTheme="minorEastAsia" w:hAnsiTheme="minorEastAsia" w:cs="Times New Roman" w:hint="eastAsia"/>
+        </w:rPr>
+        <w:t>tf-idf</w:t>
+      </w:r>
+      <w:proofErr w:type="spellEnd"/>
+      <w:r>
+        <w:rPr>
+          <w:rFonts w:asciiTheme="minorEastAsia" w:hAnsiTheme="minorEastAsia" w:cs="Times New Roman" w:hint="eastAsia"/>
+        </w:rPr>
+        <w:t>计算，实现搜索结果排序</w:t>
+      </w:r>
+    </w:p>
+    <w:p>
+      <w:pPr>
+        <w:pStyle w:val="a4"/>
+        <w:numPr>
+          <w:ilvl w:val="0"/>
+          <w:numId w:val="1"/>
+        </w:numPr>
+        <w:ind w:firstLineChars="0"/>
+        <w:jc w:val="left"/>
+        <w:rPr>
+          <w:rFonts w:asciiTheme="minorEastAsia" w:hAnsiTheme="minorEastAsia" w:cs="Times New Roman"/>
+        </w:rPr>
+      </w:pPr>
+      <w:r>
+        <w:rPr>
+          <w:rFonts w:asciiTheme="minorEastAsia" w:hAnsiTheme="minorEastAsia" w:cs="Times New Roman" w:hint="eastAsia"/>
+        </w:rPr>
+        <w:t>高妍：</w:t>
+      </w:r>
+      <w:r>
+        <w:rPr>
+          <w:rFonts w:asciiTheme="minorEastAsia" w:hAnsiTheme="minorEastAsia" w:cs="Times New Roman" w:hint="eastAsia"/>
+        </w:rPr>
+        <w:t>已完成搜索词补全功能</w:t>
+      </w:r>
+    </w:p>
+    <w:p>
+      <w:pPr>
+        <w:pStyle w:val="a4"/>
+        <w:numPr>
+          <w:ilvl w:val="1"/>
+          <w:numId w:val="1"/>
+        </w:numPr>
+        <w:ind w:firstLineChars="0"/>
+        <w:jc w:val="left"/>
+        <w:rPr>
+          <w:rFonts w:asciiTheme="minorEastAsia" w:hAnsiTheme="minorEastAsia" w:cs="Times New Roman"/>
+        </w:rPr>
+      </w:pPr>
+      <w:r>
+        <w:rPr>
+          <w:rFonts w:asciiTheme="minorEastAsia" w:hAnsiTheme="minorEastAsia" w:cs="Times New Roman" w:hint="eastAsia"/>
+        </w:rPr>
+        <w:t>下一步工作</w:t>
+      </w:r>
+    </w:p>
+    <w:p>
+      <w:pPr>
+        <w:pStyle w:val="a4"/>
+        <w:numPr>
+          <w:ilvl w:val="2"/>
+          <w:numId w:val="1"/>
+        </w:numPr>
+        <w:ind w:firstLineChars="0"/>
+        <w:jc w:val="left"/>
+        <w:rPr>
+          <w:rFonts w:asciiTheme="minorEastAsia" w:hAnsiTheme="minorEastAsia" w:cs="Times New Roman"/>
+        </w:rPr>
+      </w:pPr>
+      <w:r>
+        <w:rPr>
+          <w:rFonts w:asciiTheme="minorEastAsia" w:hAnsiTheme="minorEastAsia" w:cs="Times New Roman"/>
+        </w:rPr>
+        <w:t>基本实现查询功能</w:t>
+      </w:r>
+      <w:r>
+        <w:rPr>
+          <w:rFonts w:asciiTheme="minorEastAsia" w:hAnsiTheme="minorEastAsia" w:cs="Times New Roman" w:hint="eastAsia"/>
+        </w:rPr>
+        <w:t>，以及查询结果的显示等</w:t>
+      </w:r>
+    </w:p>
+    <w:p>
+      <w:pPr>
+        <w:pStyle w:val="a4"/>
+        <w:numPr>
+          <w:ilvl w:val="2"/>
+          <w:numId w:val="1"/>
+        </w:numPr>
+        <w:ind w:firstLineChars="0"/>
+        <w:jc w:val="left"/>
+        <w:rPr>
+          <w:rFonts w:asciiTheme="minorEastAsia" w:hAnsiTheme="minorEastAsia" w:cs="Times New Roman"/>
+        </w:rPr>
+      </w:pPr>
+      <w:r>
+        <w:rPr>
+          <w:rFonts w:asciiTheme="minorEastAsia" w:hAnsiTheme="minorEastAsia" w:cs="Times New Roman"/>
+        </w:rPr>
+        <w:t>实现搜索词推荐</w:t>
+      </w:r>
+    </w:p>
+    <w:p>
+      <w:pPr>
+        <w:pStyle w:val="a4"/>
+        <w:numPr>
+          <w:ilvl w:val="2"/>
+          <w:numId w:val="1"/>
+        </w:numPr>
+        <w:ind w:firstLineChars="0"/>
+        <w:jc w:val="left"/>
+        <w:rPr>
+          <w:rFonts w:asciiTheme="minorEastAsia" w:hAnsiTheme="minorEastAsia" w:cs="Times New Roman"/>
+        </w:rPr>
+      </w:pPr>
+      <w:r>
+        <w:rPr>
+          <w:rFonts w:asciiTheme="minorEastAsia" w:hAnsiTheme="minorEastAsia" w:cs="Times New Roman"/>
+        </w:rPr>
+        <w:t>实现snippet</w:t>
+      </w:r>
+    </w:p>
+    <w:p>
+      <w:pPr>
+        <w:pStyle w:val="a4"/>
+        <w:numPr>
+          <w:ilvl w:val="0"/>
+          <w:numId w:val="1"/>
+        </w:numPr>
+        <w:ind w:firstLineChars="0"/>
+        <w:jc w:val="left"/>
+        <w:rPr>
+          <w:rFonts w:asciiTheme="minorEastAsia" w:hAnsiTheme="minorEastAsia" w:cs="Times New Roman"/>
+        </w:rPr>
+      </w:pPr>
+      <w:r>
+        <w:rPr>
+          <w:rFonts w:asciiTheme="minorEastAsia" w:hAnsiTheme="minorEastAsia" w:cs="Times New Roman" w:hint="eastAsia"/>
+        </w:rPr>
+        <w:t>裕杰：</w:t>
+      </w:r>
+      <w:r>
+        <w:rPr>
+          <w:rFonts w:asciiTheme="minorEastAsia" w:hAnsiTheme="minorEastAsia" w:cs="Times New Roman" w:hint="eastAsia"/>
+        </w:rPr>
+        <w:t>完成</w:t>
+      </w:r>
+      <w:r>
+        <w:rPr>
+          <w:rFonts w:asciiTheme="minorEastAsia" w:hAnsiTheme="minorEastAsia" w:cs="Times New Roman" w:hint="eastAsia"/>
+        </w:rPr>
+        <w:t>程序中的</w:t>
+      </w:r>
+      <w:r>
+        <w:rPr>
+          <w:rFonts w:asciiTheme="minorEastAsia" w:hAnsiTheme="minorEastAsia" w:cs="Times New Roman" w:hint="eastAsia"/>
+        </w:rPr>
+        <w:t>配置信息迁移到properties配置文件中</w:t>
+      </w:r>
+      <w:r>
+        <w:rPr>
+          <w:rFonts w:asciiTheme="minorEastAsia" w:hAnsiTheme="minorEastAsia" w:cs="Times New Roman"/>
+        </w:rPr>
+        <w:t xml:space="preserve"> </w:t>
+      </w:r>
+    </w:p>
+    <w:p>
+      <w:pPr>
+        <w:pStyle w:val="a4"/>
+        <w:numPr>
+          <w:ilvl w:val="1"/>
+          <w:numId w:val="1"/>
+        </w:numPr>
+        <w:ind w:firstLineChars="0"/>
+        <w:jc w:val="left"/>
+        <w:rPr>
+          <w:rFonts w:asciiTheme="minorEastAsia" w:hAnsiTheme="minorEastAsia" w:cs="Times New Roman"/>
+        </w:rPr>
+      </w:pPr>
+      <w:r>
+        <w:rPr>
+          <w:rFonts w:asciiTheme="minorEastAsia" w:hAnsiTheme="minorEastAsia" w:cs="Times New Roman" w:hint="eastAsia"/>
+        </w:rPr>
+        <w:t>下一步工作</w:t>
+      </w:r>
+    </w:p>
+    <w:p>
+      <w:pPr>
+        <w:pStyle w:val="a4"/>
+        <w:numPr>
+          <w:ilvl w:val="2"/>
+          <w:numId w:val="1"/>
+        </w:numPr>
+        <w:ind w:firstLineChars="0"/>
+        <w:jc w:val="left"/>
+        <w:rPr>
+          <w:rFonts w:asciiTheme="minorEastAsia" w:hAnsiTheme="minorEastAsia" w:cs="Times New Roman"/>
+        </w:rPr>
+      </w:pPr>
+      <w:r>
+        <w:rPr>
+          <w:rFonts w:asciiTheme="minorEastAsia" w:hAnsiTheme="minorEastAsia" w:cs="Times New Roman"/>
+        </w:rPr>
+        <w:t>设计搜索结果的聚类方案</w:t>
+      </w:r>
+    </w:p>
+    <w:p>
+      <w:pPr>
+        <w:pStyle w:val="a4"/>
+        <w:numPr>
+          <w:ilvl w:val="3"/>
+          <w:numId w:val="1"/>
+        </w:numPr>
+        <w:ind w:firstLineChars="0"/>
+        <w:jc w:val="left"/>
+        <w:rPr>
+          <w:rFonts w:asciiTheme="minorEastAsia" w:hAnsiTheme="minorEastAsia" w:cs="Times New Roman"/>
+        </w:rPr>
+      </w:pPr>
+      <w:r>
+        <w:rPr>
+          <w:rFonts w:asciiTheme="minorEastAsia" w:hAnsiTheme="minorEastAsia" w:cs="Times New Roman"/>
+        </w:rPr>
+        <w:t>先调研</w:t>
+      </w:r>
+      <w:r>
+        <w:rPr>
+          <w:rFonts w:asciiTheme="minorEastAsia" w:hAnsiTheme="minorEastAsia" w:cs="Times New Roman" w:hint="eastAsia"/>
+        </w:rPr>
+        <w:t>，</w:t>
+      </w:r>
+      <w:r>
+        <w:rPr>
+          <w:rFonts w:asciiTheme="minorEastAsia" w:hAnsiTheme="minorEastAsia" w:cs="Times New Roman"/>
+        </w:rPr>
+        <w:t>再设计算法</w:t>
+      </w:r>
+      <w:r>
+        <w:rPr>
+          <w:rFonts w:asciiTheme="minorEastAsia" w:hAnsiTheme="minorEastAsia" w:cs="Times New Roman" w:hint="eastAsia"/>
+        </w:rPr>
+        <w:t>，</w:t>
+      </w:r>
+      <w:r>
+        <w:rPr>
+          <w:rFonts w:asciiTheme="minorEastAsia" w:hAnsiTheme="minorEastAsia" w:cs="Times New Roman"/>
+        </w:rPr>
+        <w:t>给出伪代码</w:t>
+      </w:r>
+    </w:p>
+    <w:p>
+      <w:pPr>
+        <w:pStyle w:val="a4"/>
+        <w:numPr>
+          <w:ilvl w:val="3"/>
+          <w:numId w:val="1"/>
+        </w:numPr>
+        <w:ind w:firstLineChars="0"/>
+        <w:jc w:val="left"/>
+        <w:rPr>
+          <w:rFonts w:asciiTheme="minorEastAsia" w:hAnsiTheme="minorEastAsia" w:cs="Times New Roman"/>
+        </w:rPr>
+      </w:pPr>
+      <w:r>
+        <w:rPr>
+          <w:rFonts w:asciiTheme="minorEastAsia" w:hAnsiTheme="minorEastAsia" w:cs="Times New Roman"/>
+        </w:rPr>
+        <w:t>将调研和设计文档化</w:t>
+      </w:r>
+    </w:p>
+    <w:p>
+      <w:pPr>
+        <w:jc w:val="left"/>
+        <w:rPr>
+          <w:rFonts w:asciiTheme="minorEastAsia" w:hAnsiTheme="minorEastAsia" w:cs="Times New Roman"/>
+          <w:color w:val="0070C0"/>
+          <w:sz w:val="28"/>
+        </w:rPr>
+      </w:pPr>
+      <w:r>
+        <w:rPr>
+          <w:rFonts w:asciiTheme="minorEastAsia" w:hAnsiTheme="minorEastAsia" w:cs="Times New Roman" w:hint="eastAsia"/>
+          <w:color w:val="0070C0"/>
+          <w:sz w:val="28"/>
+        </w:rPr>
+        <w:t>T</w:t>
+      </w:r>
+      <w:r>
+        <w:rPr>
+          <w:rFonts w:asciiTheme="minorEastAsia" w:hAnsiTheme="minorEastAsia" w:cs="Times New Roman"/>
+          <w:color w:val="0070C0"/>
+          <w:sz w:val="28"/>
+        </w:rPr>
+        <w:t>ips</w:t>
+      </w:r>
+    </w:p>
+    <w:p>
+      <w:pPr>
+        <w:pStyle w:val="a4"/>
+        <w:numPr>
+          <w:ilvl w:val="0"/>
+          <w:numId w:val="1"/>
+        </w:numPr>
+        <w:ind w:firstLineChars="0"/>
+        <w:jc w:val="left"/>
+        <w:rPr>
+          <w:rFonts w:asciiTheme="minorEastAsia" w:hAnsiTheme="minorEastAsia" w:cs="Times New Roman"/>
+        </w:rPr>
+      </w:pPr>
+      <w:r>
+        <w:rPr>
+          <w:rFonts w:asciiTheme="minorEastAsia" w:hAnsiTheme="minorEastAsia" w:cs="Times New Roman" w:hint="eastAsia"/>
+        </w:rPr>
+        <w:t>强烈建议</w:t>
+      </w:r>
+      <w:r>
+        <w:rPr>
+          <w:rFonts w:asciiTheme="minorEastAsia" w:hAnsiTheme="minorEastAsia" w:cs="Times New Roman" w:hint="eastAsia"/>
+        </w:rPr>
+        <w:t>各位将自己实现和研究的部分文档化</w:t>
+      </w:r>
+      <w:r>
+        <w:rPr>
+          <w:rFonts w:asciiTheme="minorEastAsia" w:hAnsiTheme="minorEastAsia" w:cs="Times New Roman" w:hint="eastAsia"/>
+        </w:rPr>
+        <w:t>，以供日后参考及写报告。</w:t>
+      </w:r>
+    </w:p>
+    <w:p>
+      <w:pPr>
+        <w:pStyle w:val="a4"/>
+        <w:numPr>
+          <w:ilvl w:val="0"/>
+          <w:numId w:val="1"/>
+        </w:numPr>
+        <w:ind w:firstLineChars="0"/>
+        <w:jc w:val="left"/>
+        <w:rPr>
+          <w:rFonts w:asciiTheme="minorEastAsia" w:hAnsiTheme="minorEastAsia" w:cs="Times New Roman"/>
+        </w:rPr>
+      </w:pPr>
+      <w:r>
+        <w:rPr>
+          <w:rFonts w:asciiTheme="minorEastAsia" w:hAnsiTheme="minorEastAsia" w:cs="Times New Roman" w:hint="eastAsia"/>
+        </w:rPr>
+        <w:t>项目初版</w:t>
+      </w:r>
+      <w:bookmarkStart w:id="4" w:name="_GoBack"/>
+      <w:bookmarkEnd w:id="4"/>
+      <w:r>
+        <w:rPr>
+          <w:rFonts w:asciiTheme="minorEastAsia" w:hAnsiTheme="minorEastAsia" w:cs="Times New Roman" w:hint="eastAsia"/>
+        </w:rPr>
+        <w:t>即将完成，大家加油！！~</w:t>
+      </w:r>
+    </w:p>
+    <w:p>
+      <w:pPr>
+        <w:jc w:val="left"/>
+        <w:rPr>
+          <w:rFonts w:asciiTheme="minorEastAsia" w:hAnsiTheme="minorEastAsia" w:cs="Times New Roman" w:hint="eastAsia"/>
         </w:rPr>
       </w:pPr>
     </w:p>
@@ -6626,7 +7721,7 @@
 </file>
 
 <file path=customXml/itemProps1.xml><?xml version="1.0" encoding="utf-8"?>
-<ds:datastoreItem xmlns:ds="http://schemas.openxmlformats.org/officeDocument/2006/customXml" ds:itemID="{E7FCF84D-A732-4C5D-AC24-9F4D0988AE35}">
+<ds:datastoreItem xmlns:ds="http://schemas.openxmlformats.org/officeDocument/2006/customXml" ds:itemID="{789802F1-0C2C-427F-AD81-A0B12D205A9C}">
   <ds:schemaRefs>
     <ds:schemaRef ds:uri="http://schemas.openxmlformats.org/officeDocument/2006/bibliography"/>
   </ds:schemaRefs>

</xml_diff>